<commit_message>
more progress adding figures, tables
</commit_message>
<xml_diff>
--- a/DpDiv - Copy/Dec4.docx
+++ b/DpDiv - Copy/Dec4.docx
@@ -2179,14 +2179,7 @@
           <w:sz w:val="24"/>
           <w:szCs w:val="24"/>
         </w:rPr>
-        <w:t xml:space="preserve">Dataset </w:t>
-      </w:r>
-      <w:r>
-        <w:rPr>
-          <w:sz w:val="24"/>
-          <w:szCs w:val="24"/>
-        </w:rPr>
-        <w:t>– Uniform Distribution</w:t>
+        <w:t>Dataset – Uniform Distribution</w:t>
       </w:r>
     </w:p>
     <w:tbl>
@@ -2615,6 +2608,7 @@
       <w:r>
         <w:rPr>
           <w:b/>
+          <w:noProof/>
           <w:sz w:val="24"/>
           <w:szCs w:val="24"/>
         </w:rPr>
@@ -2711,6 +2705,7 @@
       <w:r>
         <w:rPr>
           <w:b/>
+          <w:noProof/>
           <w:sz w:val="24"/>
           <w:szCs w:val="24"/>
         </w:rPr>
@@ -2806,6 +2801,7 @@
       <w:r>
         <w:rPr>
           <w:b/>
+          <w:noProof/>
           <w:sz w:val="24"/>
           <w:szCs w:val="24"/>
         </w:rPr>
@@ -4977,18 +4973,7 @@
             <w:sz w:val="24"/>
             <w:szCs w:val="24"/>
           </w:rPr>
-          <m:t>=0.</m:t>
-        </m:r>
-        <m:r>
-          <m:rPr>
-            <m:sty m:val="bi"/>
-          </m:rPr>
-          <w:rPr>
-            <w:rFonts w:ascii="Cambria Math" w:hAnsi="Cambria Math"/>
-            <w:sz w:val="24"/>
-            <w:szCs w:val="24"/>
-          </w:rPr>
-          <m:t>9</m:t>
+          <m:t>=0.9</m:t>
         </m:r>
       </m:oMath>
       <w:r>
@@ -5206,18 +5191,7 @@
                     <w:sz w:val="24"/>
                     <w:szCs w:val="24"/>
                   </w:rPr>
-                  <m:t>=0.</m:t>
-                </m:r>
-                <m:r>
-                  <m:rPr>
-                    <m:sty m:val="bi"/>
-                  </m:rPr>
-                  <w:rPr>
-                    <w:rFonts w:ascii="Cambria Math" w:hAnsi="Cambria Math"/>
-                    <w:sz w:val="24"/>
-                    <w:szCs w:val="24"/>
-                  </w:rPr>
-                  <m:t>9</m:t>
+                  <m:t>=0.9</m:t>
                 </m:r>
               </m:oMath>
             </m:oMathPara>
@@ -5501,6 +5475,7 @@
       <w:r>
         <w:rPr>
           <w:b/>
+          <w:noProof/>
           <w:sz w:val="24"/>
           <w:szCs w:val="24"/>
         </w:rPr>
@@ -5540,8 +5515,6 @@
           </wp:inline>
         </w:drawing>
       </w:r>
-      <w:bookmarkStart w:id="0" w:name="_GoBack"/>
-      <w:bookmarkEnd w:id="0"/>
     </w:p>
     <w:p>
       <w:pPr>
@@ -5571,6 +5544,7 @@
       <w:r>
         <w:rPr>
           <w:b/>
+          <w:noProof/>
           <w:sz w:val="24"/>
           <w:szCs w:val="24"/>
         </w:rPr>
@@ -5648,6 +5622,7 @@
       <w:r>
         <w:rPr>
           <w:b/>
+          <w:noProof/>
           <w:sz w:val="24"/>
           <w:szCs w:val="24"/>
         </w:rPr>
@@ -5692,44 +5667,20 @@
       <w:pPr>
         <w:rPr>
           <w:b/>
-          <w:sz w:val="24"/>
-          <w:szCs w:val="24"/>
-        </w:rPr>
-      </w:pPr>
-    </w:p>
-    <w:p>
-      <w:pPr>
+          <w:color w:val="FF0000"/>
+          <w:sz w:val="24"/>
+          <w:szCs w:val="24"/>
+        </w:rPr>
+      </w:pPr>
+      <w:bookmarkStart w:id="0" w:name="_GoBack"/>
+      <w:bookmarkEnd w:id="0"/>
+      <w:r>
         <w:rPr>
           <w:b/>
           <w:sz w:val="24"/>
           <w:szCs w:val="24"/>
         </w:rPr>
-      </w:pPr>
-    </w:p>
-    <w:p>
-      <w:pPr>
-        <w:rPr>
-          <w:b/>
-          <w:sz w:val="24"/>
-          <w:szCs w:val="24"/>
-        </w:rPr>
-      </w:pPr>
-    </w:p>
-    <w:p>
-      <w:pPr>
-        <w:rPr>
-          <w:b/>
-          <w:color w:val="FF0000"/>
-          <w:sz w:val="24"/>
-          <w:szCs w:val="24"/>
-        </w:rPr>
-      </w:pPr>
-      <w:r>
-        <w:rPr>
-          <w:b/>
-          <w:sz w:val="24"/>
-          <w:szCs w:val="24"/>
-        </w:rPr>
+        <w:lastRenderedPageBreak/>
         <w:t>Gaussian Datasets Given in Paper:</w:t>
       </w:r>
     </w:p>
@@ -7793,6 +7744,7 @@
       </w:pPr>
       <w:r>
         <w:rPr>
+          <w:noProof/>
           <w:sz w:val="24"/>
           <w:szCs w:val="24"/>
           <w:vertAlign w:val="subscript"/>
@@ -8074,14 +8026,15 @@
       </w:pPr>
       <w:r>
         <w:rPr>
+          <w:noProof/>
           <w:sz w:val="24"/>
           <w:szCs w:val="24"/>
           <w:vertAlign w:val="subscript"/>
         </w:rPr>
         <w:drawing>
           <wp:inline distT="0" distB="0" distL="0" distR="0" wp14:anchorId="68544D75" wp14:editId="157EE531">
-            <wp:extent cx="2563091" cy="2114550"/>
-            <wp:effectExtent l="0" t="0" r="8890" b="0"/>
+            <wp:extent cx="3151909" cy="2600324"/>
+            <wp:effectExtent l="0" t="0" r="0" b="0"/>
             <wp:docPr id="4" name="Picture 4"/>
             <wp:cNvGraphicFramePr>
               <a:graphicFrameLocks xmlns:a="http://schemas.openxmlformats.org/drawingml/2006/main" noChangeAspect="1"/>
@@ -8102,7 +8055,7 @@
                   <pic:spPr>
                     <a:xfrm>
                       <a:off x="0" y="0"/>
-                      <a:ext cx="2583165" cy="2131111"/>
+                      <a:ext cx="3252380" cy="2683212"/>
                     </a:xfrm>
                     <a:prstGeom prst="rect">
                       <a:avLst/>
@@ -8960,7 +8913,7 @@
 </file>
 
 <file path=customXml/itemProps1.xml><?xml version="1.0" encoding="utf-8"?>
-<ds:datastoreItem xmlns:ds="http://schemas.openxmlformats.org/officeDocument/2006/customXml" ds:itemID="{BED3450D-3482-44AB-BA76-BE241421FC23}">
+<ds:datastoreItem xmlns:ds="http://schemas.openxmlformats.org/officeDocument/2006/customXml" ds:itemID="{143032EE-E42C-43D2-AF19-642D1CAEA357}">
   <ds:schemaRefs>
     <ds:schemaRef ds:uri="http://schemas.openxmlformats.org/officeDocument/2006/bibliography"/>
   </ds:schemaRefs>

</xml_diff>